<commit_message>
update minutes for sprint 3 meeting
</commit_message>
<xml_diff>
--- a/Minutes/MEETING MINUTES sprint 3.docx
+++ b/Minutes/MEETING MINUTES sprint 3.docx
@@ -60,8 +60,143 @@
       </w:r>
       <w:proofErr w:type="gramEnd"/>
       <w:r>
+        <w:t xml:space="preserve"> Andrei </w:t>
+      </w:r>
+      <w:proofErr w:type="spellStart"/>
+      <w:r>
+        <w:t>Dumbravescu</w:t>
+      </w:r>
+      <w:proofErr w:type="spellEnd"/>
+      <w:r>
+        <w:t xml:space="preserve">, </w:t>
+      </w:r>
+      <w:proofErr w:type="spellStart"/>
+      <w:r>
+        <w:t>Alpeche</w:t>
+      </w:r>
+      <w:proofErr w:type="spellEnd"/>
+      <w:r>
         <w:t xml:space="preserve"> </w:t>
       </w:r>
+      <w:proofErr w:type="spellStart"/>
+      <w:r>
+        <w:t>Pancha</w:t>
+      </w:r>
+      <w:proofErr w:type="spellEnd"/>
+      <w:r>
+        <w:t xml:space="preserve">, Matthew Fisher </w:t>
+      </w:r>
+    </w:p>
+    <w:p>
+      <w:r>
+        <w:t>Apologies from: N/A</w:t>
+      </w:r>
+    </w:p>
+    <w:p>
+      <w:pPr>
+        <w:rPr>
+          <w:b/>
+        </w:rPr>
+      </w:pPr>
+      <w:r>
+        <w:rPr>
+          <w:b/>
+        </w:rPr>
+        <w:t xml:space="preserve">Item </w:t>
+      </w:r>
+      <w:proofErr w:type="gramStart"/>
+      <w:r>
+        <w:rPr>
+          <w:b/>
+        </w:rPr>
+        <w:t>One:-</w:t>
+      </w:r>
+      <w:proofErr w:type="gramEnd"/>
+      <w:r>
+        <w:rPr>
+          <w:b/>
+        </w:rPr>
+        <w:t xml:space="preserve">  </w:t>
+      </w:r>
+      <w:proofErr w:type="spellStart"/>
+      <w:r>
+        <w:rPr>
+          <w:b/>
+        </w:rPr>
+        <w:t>Postmortem</w:t>
+      </w:r>
+      <w:proofErr w:type="spellEnd"/>
+      <w:r>
+        <w:rPr>
+          <w:b/>
+        </w:rPr>
+        <w:t xml:space="preserve"> of previous week</w:t>
+      </w:r>
+    </w:p>
+    <w:p>
+      <w:r>
+        <w:t xml:space="preserve">What went </w:t>
+      </w:r>
+      <w:proofErr w:type="gramStart"/>
+      <w:r>
+        <w:t>well</w:t>
+      </w:r>
+      <w:r>
+        <w:t xml:space="preserve"> :</w:t>
+      </w:r>
+      <w:proofErr w:type="gramEnd"/>
+      <w:r>
+        <w:t xml:space="preserve">  All tasks completed, baseline for our game completed, alternate idea for our game approved (failsafe), level concept approved by team.</w:t>
+      </w:r>
+    </w:p>
+    <w:p>
+      <w:r>
+        <w:t xml:space="preserve">What went </w:t>
+      </w:r>
+      <w:proofErr w:type="gramStart"/>
+      <w:r>
+        <w:t>badly</w:t>
+      </w:r>
+      <w:r>
+        <w:t xml:space="preserve"> :</w:t>
+      </w:r>
+      <w:proofErr w:type="gramEnd"/>
+      <w:r>
+        <w:t xml:space="preserve"> Tasks were too long to do for team members, adding task description on Jira (provide more detail with the given tasks).</w:t>
+      </w:r>
+    </w:p>
+    <w:p>
+      <w:r>
+        <w:t xml:space="preserve">Feedback </w:t>
+      </w:r>
+      <w:proofErr w:type="spellStart"/>
+      <w:proofErr w:type="gramStart"/>
+      <w:r>
+        <w:t>Recieved</w:t>
+      </w:r>
+      <w:proofErr w:type="spellEnd"/>
+      <w:r>
+        <w:t xml:space="preserve"> :</w:t>
+      </w:r>
+      <w:proofErr w:type="gramEnd"/>
+      <w:r>
+        <w:t xml:space="preserve"> </w:t>
+      </w:r>
+      <w:r>
+        <w:t>N/A</w:t>
+      </w:r>
+    </w:p>
+    <w:p>
+      <w:r>
+        <w:t xml:space="preserve">Individual work </w:t>
+      </w:r>
+      <w:proofErr w:type="gramStart"/>
+      <w:r>
+        <w:t>completed:-</w:t>
+      </w:r>
+      <w:proofErr w:type="gramEnd"/>
+    </w:p>
+    <w:p>
       <w:r>
         <w:t xml:space="preserve">Andrei </w:t>
       </w:r>
@@ -71,10 +206,63 @@
       </w:r>
       <w:proofErr w:type="spellEnd"/>
       <w:r>
-        <w:t xml:space="preserve">, </w:t>
+        <w:t>:</w:t>
+      </w:r>
+    </w:p>
+    <w:p>
+      <w:pPr>
+        <w:spacing w:after="0" w:line="240" w:lineRule="auto"/>
+        <w:rPr>
+          <w:rFonts w:eastAsia="Times New Roman" w:cstheme="minorHAnsi"/>
+          <w:lang w:eastAsia="en-GB"/>
+        </w:rPr>
+      </w:pPr>
+      <w:r>
+        <w:rPr>
+          <w:rFonts w:eastAsia="Times New Roman" w:cstheme="minorHAnsi"/>
+          <w:lang w:eastAsia="en-GB"/>
+        </w:rPr>
+        <w:t>As a designer, figure out the functions of the Create and Drag Mechanic.</w:t>
+      </w:r>
+    </w:p>
+    <w:p>
+      <w:pPr>
+        <w:spacing w:after="0" w:line="240" w:lineRule="auto"/>
+        <w:rPr>
+          <w:rFonts w:eastAsia="Times New Roman" w:cstheme="minorHAnsi"/>
+          <w:lang w:eastAsia="en-GB"/>
+        </w:rPr>
+      </w:pPr>
+      <w:r>
+        <w:rPr>
+          <w:rFonts w:eastAsia="Times New Roman" w:cstheme="minorHAnsi"/>
+          <w:lang w:eastAsia="en-GB"/>
+        </w:rPr>
+        <w:t xml:space="preserve">As a designer, write a short </w:t>
       </w:r>
       <w:proofErr w:type="spellStart"/>
       <w:r>
+        <w:rPr>
+          <w:rFonts w:eastAsia="Times New Roman" w:cstheme="minorHAnsi"/>
+          <w:lang w:eastAsia="en-GB"/>
+        </w:rPr>
+        <w:t>postmortem</w:t>
+      </w:r>
+      <w:proofErr w:type="spellEnd"/>
+      <w:r>
+        <w:rPr>
+          <w:rFonts w:eastAsia="Times New Roman" w:cstheme="minorHAnsi"/>
+          <w:lang w:eastAsia="en-GB"/>
+        </w:rPr>
+        <w:t xml:space="preserve"> about what you did for your task.</w:t>
+      </w:r>
+      <w:r>
+        <w:br/>
+      </w:r>
+    </w:p>
+    <w:p>
+      <w:proofErr w:type="spellStart"/>
+      <w:r>
         <w:t>Alpeche</w:t>
       </w:r>
       <w:proofErr w:type="spellEnd"/>
@@ -87,470 +275,436 @@
       </w:r>
       <w:proofErr w:type="spellEnd"/>
       <w:r>
-        <w:t>, Matthew Fisher</w:t>
-      </w:r>
+        <w:t>:</w:t>
+      </w:r>
+    </w:p>
+    <w:p>
+      <w:pPr>
+        <w:spacing w:after="0" w:line="240" w:lineRule="auto"/>
+        <w:rPr>
+          <w:rFonts w:eastAsia="Times New Roman" w:cstheme="minorHAnsi"/>
+          <w:lang w:eastAsia="en-GB"/>
+        </w:rPr>
+      </w:pPr>
+      <w:r>
+        <w:rPr>
+          <w:rFonts w:eastAsia="Times New Roman" w:cstheme="minorHAnsi"/>
+          <w:lang w:eastAsia="en-GB"/>
+        </w:rPr>
+        <w:t>As a programmer, create an Unreal Project for our game and publish it to GitHub.</w:t>
+      </w:r>
+    </w:p>
+    <w:p>
+      <w:pPr>
+        <w:spacing w:after="0" w:line="240" w:lineRule="auto"/>
+        <w:rPr>
+          <w:rFonts w:eastAsia="Times New Roman" w:cstheme="minorHAnsi"/>
+          <w:lang w:eastAsia="en-GB"/>
+        </w:rPr>
+      </w:pPr>
+      <w:r>
+        <w:rPr>
+          <w:rFonts w:eastAsia="Times New Roman" w:cstheme="minorHAnsi"/>
+          <w:lang w:eastAsia="en-GB"/>
+        </w:rPr>
+        <w:t xml:space="preserve">As a programmer, create a prototype of our game based on last </w:t>
+      </w:r>
+      <w:proofErr w:type="spellStart"/>
+      <w:proofErr w:type="gramStart"/>
+      <w:r>
+        <w:rPr>
+          <w:rFonts w:eastAsia="Times New Roman" w:cstheme="minorHAnsi"/>
+          <w:lang w:eastAsia="en-GB"/>
+        </w:rPr>
+        <w:t>weeks</w:t>
+      </w:r>
+      <w:proofErr w:type="spellEnd"/>
+      <w:proofErr w:type="gramEnd"/>
+      <w:r>
+        <w:rPr>
+          <w:rFonts w:eastAsia="Times New Roman" w:cstheme="minorHAnsi"/>
+          <w:lang w:eastAsia="en-GB"/>
+        </w:rPr>
+        <w:t xml:space="preserve"> discussion and research.</w:t>
+      </w:r>
+    </w:p>
+    <w:p>
+      <w:pPr>
+        <w:spacing w:after="0" w:line="240" w:lineRule="auto"/>
+        <w:rPr>
+          <w:rFonts w:eastAsia="Times New Roman" w:cstheme="minorHAnsi"/>
+          <w:lang w:eastAsia="en-GB"/>
+        </w:rPr>
+      </w:pPr>
+      <w:r>
+        <w:rPr>
+          <w:rFonts w:eastAsia="Times New Roman" w:cstheme="minorHAnsi"/>
+          <w:lang w:eastAsia="en-GB"/>
+        </w:rPr>
+        <w:t xml:space="preserve">As a programmer, write a short </w:t>
+      </w:r>
+      <w:proofErr w:type="spellStart"/>
+      <w:r>
+        <w:rPr>
+          <w:rFonts w:eastAsia="Times New Roman" w:cstheme="minorHAnsi"/>
+          <w:lang w:eastAsia="en-GB"/>
+        </w:rPr>
+        <w:t>postmortem</w:t>
+      </w:r>
+      <w:proofErr w:type="spellEnd"/>
+      <w:r>
+        <w:rPr>
+          <w:rFonts w:eastAsia="Times New Roman" w:cstheme="minorHAnsi"/>
+          <w:lang w:eastAsia="en-GB"/>
+        </w:rPr>
+        <w:t xml:space="preserve"> about what you did for your task.</w:t>
+      </w:r>
+    </w:p>
+    <w:p>
+      <w:r>
+        <w:br/>
+        <w:t>Matthew Fisher</w:t>
+      </w:r>
+      <w:r>
+        <w:t>:</w:t>
+      </w:r>
+    </w:p>
+    <w:p>
+      <w:pPr>
+        <w:spacing w:after="0" w:line="240" w:lineRule="auto"/>
+        <w:rPr>
+          <w:rFonts w:eastAsia="Times New Roman" w:cstheme="minorHAnsi"/>
+          <w:lang w:eastAsia="en-GB"/>
+        </w:rPr>
+      </w:pPr>
+      <w:r>
+        <w:rPr>
+          <w:rFonts w:eastAsia="Times New Roman" w:cstheme="minorHAnsi"/>
+          <w:lang w:eastAsia="en-GB"/>
+        </w:rPr>
+        <w:t>As a designer, you must create a user interface for the game to provide an idea of how the game will look.</w:t>
+      </w:r>
+    </w:p>
+    <w:p>
+      <w:pPr>
+        <w:rPr>
+          <w:rFonts w:eastAsia="Times New Roman" w:cstheme="minorHAnsi"/>
+          <w:lang w:eastAsia="en-GB"/>
+        </w:rPr>
+      </w:pPr>
+      <w:r>
+        <w:rPr>
+          <w:rFonts w:eastAsia="Times New Roman" w:cstheme="minorHAnsi"/>
+          <w:lang w:eastAsia="en-GB"/>
+        </w:rPr>
+        <w:t xml:space="preserve">As a designer, write a short </w:t>
+      </w:r>
+      <w:proofErr w:type="spellStart"/>
+      <w:r>
+        <w:rPr>
+          <w:rFonts w:eastAsia="Times New Roman" w:cstheme="minorHAnsi"/>
+          <w:lang w:eastAsia="en-GB"/>
+        </w:rPr>
+        <w:t>postmortem</w:t>
+      </w:r>
+      <w:proofErr w:type="spellEnd"/>
+      <w:r>
+        <w:rPr>
+          <w:rFonts w:eastAsia="Times New Roman" w:cstheme="minorHAnsi"/>
+          <w:lang w:eastAsia="en-GB"/>
+        </w:rPr>
+        <w:t xml:space="preserve"> about what you did for your task.</w:t>
+      </w:r>
+    </w:p>
+    <w:p>
+      <w:pPr>
+        <w:rPr>
+          <w:b/>
+        </w:rPr>
+      </w:pPr>
+      <w:r>
+        <w:t xml:space="preserve">Item </w:t>
+      </w:r>
+      <w:proofErr w:type="gramStart"/>
+      <w:r>
+        <w:t>2:-</w:t>
+      </w:r>
+      <w:proofErr w:type="gramEnd"/>
+      <w:r>
+        <w:t xml:space="preserve">  Overall Aim of the current weeks sprint  (What will the product look like by the end of the sprint. </w:t>
+      </w:r>
+    </w:p>
+    <w:p>
+      <w:r>
+        <w:rPr>
+          <w:b/>
+        </w:rPr>
+        <w:t>Our main mechanic being made and working and our Assets implemented into Unreal Engine 4.</w:t>
+      </w:r>
+    </w:p>
+    <w:p>
+      <w:r>
+        <w:t xml:space="preserve">Tasks for the current </w:t>
+      </w:r>
+      <w:proofErr w:type="gramStart"/>
+      <w:r>
+        <w:t>week:-</w:t>
+      </w:r>
+      <w:proofErr w:type="gramEnd"/>
+    </w:p>
+    <w:p>
+      <w:r>
+        <w:t xml:space="preserve">Andrei </w:t>
+      </w:r>
+      <w:proofErr w:type="spellStart"/>
+      <w:r>
+        <w:t>Dumbravescu</w:t>
+      </w:r>
+      <w:proofErr w:type="spellEnd"/>
+      <w:r>
+        <w:t>:</w:t>
+      </w:r>
+    </w:p>
+    <w:p>
+      <w:r>
+        <w:t>As a designer, create Assets that will be used for our game</w:t>
+      </w:r>
+      <w:r>
+        <w:t>.</w:t>
+      </w:r>
+    </w:p>
+    <w:p>
+      <w:r>
+        <w:t>As a designer, write a short post-mortem about your task.</w:t>
+      </w:r>
+      <w:r>
+        <w:br/>
+      </w:r>
+    </w:p>
+    <w:p>
+      <w:proofErr w:type="spellStart"/>
+      <w:r>
+        <w:lastRenderedPageBreak/>
+        <w:t>Alpeche</w:t>
+      </w:r>
+      <w:proofErr w:type="spellEnd"/>
       <w:r>
         <w:t xml:space="preserve"> </w:t>
       </w:r>
-    </w:p>
-    <w:p>
-      <w:r>
-        <w:t>Apologies from: N/A</w:t>
+      <w:proofErr w:type="spellStart"/>
+      <w:r>
+        <w:t>Pancha</w:t>
+      </w:r>
+      <w:proofErr w:type="spellEnd"/>
+      <w:r>
+        <w:t>:</w:t>
+      </w:r>
+    </w:p>
+    <w:p>
+      <w:r>
+        <w:t>As a programmer, create the drag and drop mechanic for our game.</w:t>
+      </w:r>
+    </w:p>
+    <w:p>
+      <w:r>
+        <w:t>As a programmer, write a short post-mortem about your task.</w:t>
+      </w:r>
+    </w:p>
+    <w:p>
+      <w:r>
+        <w:br/>
+        <w:t>Matthew Fisher:</w:t>
+      </w:r>
+    </w:p>
+    <w:p>
+      <w:r>
+        <w:t>As a designer, create Assets that will be used for our game.</w:t>
+      </w:r>
+    </w:p>
+    <w:p>
+      <w:r>
+        <w:t>As a designer, write a short post-mortem about your task.</w:t>
+      </w:r>
+    </w:p>
+    <w:p>
+      <w:r>
+        <w:t>(These tasks to be uploaded and tracked on JIRA)</w:t>
+      </w:r>
+    </w:p>
+    <w:p/>
+    <w:p>
+      <w:r>
+        <w:t xml:space="preserve">Item </w:t>
+      </w:r>
+      <w:proofErr w:type="gramStart"/>
+      <w:r>
+        <w:t>3:-</w:t>
+      </w:r>
+      <w:proofErr w:type="gramEnd"/>
+      <w:r>
+        <w:t xml:space="preserve"> </w:t>
+      </w:r>
+      <w:r>
+        <w:t>Any Other Business.</w:t>
+      </w:r>
+    </w:p>
+    <w:p>
+      <w:pPr>
+        <w:pStyle w:val="ListParagraph"/>
+        <w:numPr>
+          <w:ilvl w:val="0"/>
+          <w:numId w:val="2"/>
+        </w:numPr>
+      </w:pPr>
+      <w:proofErr w:type="spellStart"/>
+      <w:r>
+        <w:t>Alpeche</w:t>
+      </w:r>
+      <w:proofErr w:type="spellEnd"/>
+      <w:r>
+        <w:t xml:space="preserve"> gave team members a tour of the Unreal Engine project, assets used, Blueprints and the prototype level.</w:t>
+      </w:r>
+    </w:p>
+    <w:p>
+      <w:pPr>
+        <w:pStyle w:val="ListParagraph"/>
+        <w:numPr>
+          <w:ilvl w:val="0"/>
+          <w:numId w:val="2"/>
+        </w:numPr>
+      </w:pPr>
+      <w:r>
+        <w:t>Team members d</w:t>
+      </w:r>
+      <w:r>
+        <w:t>iscuss</w:t>
+      </w:r>
+      <w:r>
+        <w:t>ed</w:t>
+      </w:r>
+      <w:r>
+        <w:t xml:space="preserve"> the </w:t>
+      </w:r>
+      <w:r>
+        <w:t>game prototype and gave further ideas about the design:</w:t>
+      </w:r>
+    </w:p>
+    <w:p>
+      <w:pPr>
+        <w:pStyle w:val="ListParagraph"/>
+        <w:numPr>
+          <w:ilvl w:val="1"/>
+          <w:numId w:val="2"/>
+        </w:numPr>
+      </w:pPr>
+      <w:r>
+        <w:t>Levels will be procedurally generated</w:t>
+      </w:r>
+    </w:p>
+    <w:p>
+      <w:pPr>
+        <w:pStyle w:val="ListParagraph"/>
+        <w:numPr>
+          <w:ilvl w:val="1"/>
+          <w:numId w:val="2"/>
+        </w:numPr>
+      </w:pPr>
+      <w:r>
+        <w:t>Levels might become harder the more times the player replays them</w:t>
+      </w:r>
+    </w:p>
+    <w:p>
+      <w:pPr>
+        <w:pStyle w:val="ListParagraph"/>
+        <w:numPr>
+          <w:ilvl w:val="1"/>
+          <w:numId w:val="2"/>
+        </w:numPr>
+      </w:pPr>
+      <w:r>
+        <w:t>In order to randomly generate maps, we could have pre-designed level chunks and choose to generate random chunks as the player progresses</w:t>
+      </w:r>
+    </w:p>
+    <w:p>
+      <w:pPr>
+        <w:pStyle w:val="ListParagraph"/>
+        <w:numPr>
+          <w:ilvl w:val="1"/>
+          <w:numId w:val="2"/>
+        </w:numPr>
+      </w:pPr>
+      <w:r>
+        <w:t>Drag and drop mechanic: Matthew presented his design on paper, and the layout for the HUD</w:t>
+      </w:r>
+    </w:p>
+    <w:p>
+      <w:pPr>
+        <w:pStyle w:val="ListParagraph"/>
+        <w:numPr>
+          <w:ilvl w:val="1"/>
+          <w:numId w:val="2"/>
+        </w:numPr>
+      </w:pPr>
+      <w:r>
+        <w:t xml:space="preserve">There should be a faint </w:t>
+      </w:r>
+      <w:proofErr w:type="spellStart"/>
+      <w:r>
+        <w:t>colored</w:t>
+      </w:r>
+      <w:proofErr w:type="spellEnd"/>
+      <w:r>
+        <w:t xml:space="preserve"> vertical line across the level at different stages of a level. For example, when after 200 miles, a faint line telling the player they reached 200 miles milestone.</w:t>
       </w:r>
       <w:bookmarkStart w:id="0" w:name="_GoBack"/>
       <w:bookmarkEnd w:id="0"/>
     </w:p>
     <w:p>
       <w:pPr>
-        <w:rPr>
-          <w:b/>
-        </w:rPr>
-      </w:pPr>
-      <w:r>
-        <w:rPr>
-          <w:b/>
-        </w:rPr>
-        <w:t xml:space="preserve">Item </w:t>
-      </w:r>
-      <w:proofErr w:type="gramStart"/>
-      <w:r>
-        <w:rPr>
-          <w:b/>
-        </w:rPr>
-        <w:t>One:-</w:t>
-      </w:r>
-      <w:proofErr w:type="gramEnd"/>
-      <w:r>
-        <w:rPr>
-          <w:b/>
-        </w:rPr>
-        <w:t xml:space="preserve">  </w:t>
-      </w:r>
-      <w:proofErr w:type="spellStart"/>
-      <w:r>
-        <w:rPr>
-          <w:b/>
-        </w:rPr>
-        <w:t>Postmortem</w:t>
-      </w:r>
-      <w:proofErr w:type="spellEnd"/>
-      <w:r>
-        <w:rPr>
-          <w:b/>
-        </w:rPr>
-        <w:t xml:space="preserve"> of previous week</w:t>
-      </w:r>
-    </w:p>
-    <w:p>
-      <w:r>
-        <w:t xml:space="preserve">What went </w:t>
-      </w:r>
-      <w:proofErr w:type="gramStart"/>
-      <w:r>
-        <w:t>well</w:t>
-      </w:r>
-      <w:r>
-        <w:t xml:space="preserve"> :</w:t>
-      </w:r>
-      <w:proofErr w:type="gramEnd"/>
-      <w:r>
-        <w:t xml:space="preserve">  All tasks completed, baseline for our game completed, alternate idea for our game approved (failsafe), level concept approved by team.</w:t>
-      </w:r>
-    </w:p>
-    <w:p>
-      <w:r>
-        <w:t xml:space="preserve">What went </w:t>
-      </w:r>
-      <w:proofErr w:type="gramStart"/>
-      <w:r>
-        <w:t>badly</w:t>
-      </w:r>
-      <w:r>
-        <w:t xml:space="preserve"> :</w:t>
-      </w:r>
-      <w:proofErr w:type="gramEnd"/>
-      <w:r>
-        <w:t xml:space="preserve"> Tasks were too long to do for team members, adding task description on Jira (provide more detail with the given tasks).</w:t>
-      </w:r>
-    </w:p>
-    <w:p>
-      <w:r>
-        <w:t xml:space="preserve">Feedback </w:t>
-      </w:r>
-      <w:proofErr w:type="spellStart"/>
-      <w:proofErr w:type="gramStart"/>
-      <w:r>
-        <w:t>Recieved</w:t>
-      </w:r>
-      <w:proofErr w:type="spellEnd"/>
-      <w:r>
-        <w:t xml:space="preserve"> :</w:t>
-      </w:r>
-      <w:proofErr w:type="gramEnd"/>
-      <w:r>
-        <w:t xml:space="preserve"> </w:t>
-      </w:r>
-      <w:r>
-        <w:t>N/A</w:t>
-      </w:r>
-    </w:p>
-    <w:p>
-      <w:r>
-        <w:t xml:space="preserve">Individual work </w:t>
-      </w:r>
-      <w:proofErr w:type="gramStart"/>
-      <w:r>
-        <w:t>completed:-</w:t>
-      </w:r>
-      <w:proofErr w:type="gramEnd"/>
-    </w:p>
-    <w:p>
-      <w:r>
-        <w:t xml:space="preserve">Andrei </w:t>
-      </w:r>
-      <w:proofErr w:type="spellStart"/>
-      <w:r>
-        <w:t>Dumbravescu</w:t>
-      </w:r>
-      <w:proofErr w:type="spellEnd"/>
-      <w:r>
-        <w:t>:</w:t>
-      </w:r>
-    </w:p>
-    <w:p>
-      <w:pPr>
-        <w:spacing w:after="0" w:line="240" w:lineRule="auto"/>
-        <w:rPr>
-          <w:rFonts w:eastAsia="Times New Roman" w:cstheme="minorHAnsi"/>
-          <w:lang w:eastAsia="en-GB"/>
-        </w:rPr>
-      </w:pPr>
-      <w:r>
-        <w:rPr>
-          <w:rFonts w:eastAsia="Times New Roman" w:cstheme="minorHAnsi"/>
-          <w:lang w:eastAsia="en-GB"/>
-        </w:rPr>
-        <w:t>As a designer, figure out the functions of the Create and Drag Mechanic.</w:t>
-      </w:r>
-    </w:p>
-    <w:p>
-      <w:pPr>
-        <w:spacing w:after="0" w:line="240" w:lineRule="auto"/>
-        <w:rPr>
-          <w:rFonts w:eastAsia="Times New Roman" w:cstheme="minorHAnsi"/>
-          <w:lang w:eastAsia="en-GB"/>
-        </w:rPr>
-      </w:pPr>
-      <w:r>
-        <w:rPr>
-          <w:rFonts w:eastAsia="Times New Roman" w:cstheme="minorHAnsi"/>
-          <w:lang w:eastAsia="en-GB"/>
-        </w:rPr>
-        <w:t xml:space="preserve">As a designer, write a short </w:t>
-      </w:r>
-      <w:proofErr w:type="spellStart"/>
-      <w:r>
-        <w:rPr>
-          <w:rFonts w:eastAsia="Times New Roman" w:cstheme="minorHAnsi"/>
-          <w:lang w:eastAsia="en-GB"/>
-        </w:rPr>
-        <w:t>postmortem</w:t>
-      </w:r>
-      <w:proofErr w:type="spellEnd"/>
-      <w:r>
-        <w:rPr>
-          <w:rFonts w:eastAsia="Times New Roman" w:cstheme="minorHAnsi"/>
-          <w:lang w:eastAsia="en-GB"/>
-        </w:rPr>
-        <w:t xml:space="preserve"> about what you did for your task.</w:t>
-      </w:r>
-      <w:r>
-        <w:br/>
-      </w:r>
-    </w:p>
-    <w:p>
-      <w:proofErr w:type="spellStart"/>
-      <w:r>
-        <w:t>Alpeche</w:t>
-      </w:r>
-      <w:proofErr w:type="spellEnd"/>
-      <w:r>
-        <w:t xml:space="preserve"> </w:t>
-      </w:r>
-      <w:proofErr w:type="spellStart"/>
-      <w:r>
-        <w:t>Pancha</w:t>
-      </w:r>
-      <w:proofErr w:type="spellEnd"/>
-      <w:r>
-        <w:t>:</w:t>
-      </w:r>
-    </w:p>
-    <w:p>
-      <w:pPr>
-        <w:spacing w:after="0" w:line="240" w:lineRule="auto"/>
-        <w:rPr>
-          <w:rFonts w:eastAsia="Times New Roman" w:cstheme="minorHAnsi"/>
-          <w:lang w:eastAsia="en-GB"/>
-        </w:rPr>
-      </w:pPr>
-      <w:r>
-        <w:rPr>
-          <w:rFonts w:eastAsia="Times New Roman" w:cstheme="minorHAnsi"/>
-          <w:lang w:eastAsia="en-GB"/>
-        </w:rPr>
-        <w:t>As a programmer, create an Unreal Project for our game and publish it to GitHub.</w:t>
-      </w:r>
-    </w:p>
-    <w:p>
-      <w:pPr>
-        <w:spacing w:after="0" w:line="240" w:lineRule="auto"/>
-        <w:rPr>
-          <w:rFonts w:eastAsia="Times New Roman" w:cstheme="minorHAnsi"/>
-          <w:lang w:eastAsia="en-GB"/>
-        </w:rPr>
-      </w:pPr>
-      <w:r>
-        <w:rPr>
-          <w:rFonts w:eastAsia="Times New Roman" w:cstheme="minorHAnsi"/>
-          <w:lang w:eastAsia="en-GB"/>
-        </w:rPr>
-        <w:t xml:space="preserve">As a programmer, create a prototype of our game based on last </w:t>
-      </w:r>
-      <w:proofErr w:type="spellStart"/>
-      <w:proofErr w:type="gramStart"/>
-      <w:r>
-        <w:rPr>
-          <w:rFonts w:eastAsia="Times New Roman" w:cstheme="minorHAnsi"/>
-          <w:lang w:eastAsia="en-GB"/>
-        </w:rPr>
-        <w:t>weeks</w:t>
-      </w:r>
-      <w:proofErr w:type="spellEnd"/>
-      <w:proofErr w:type="gramEnd"/>
-      <w:r>
-        <w:rPr>
-          <w:rFonts w:eastAsia="Times New Roman" w:cstheme="minorHAnsi"/>
-          <w:lang w:eastAsia="en-GB"/>
-        </w:rPr>
-        <w:t xml:space="preserve"> discussion and research.</w:t>
-      </w:r>
-    </w:p>
-    <w:p>
-      <w:pPr>
-        <w:spacing w:after="0" w:line="240" w:lineRule="auto"/>
-        <w:rPr>
-          <w:rFonts w:eastAsia="Times New Roman" w:cstheme="minorHAnsi"/>
-          <w:lang w:eastAsia="en-GB"/>
-        </w:rPr>
-      </w:pPr>
-      <w:r>
-        <w:rPr>
-          <w:rFonts w:eastAsia="Times New Roman" w:cstheme="minorHAnsi"/>
-          <w:lang w:eastAsia="en-GB"/>
-        </w:rPr>
-        <w:t xml:space="preserve">As a programmer, write a short </w:t>
-      </w:r>
-      <w:proofErr w:type="spellStart"/>
-      <w:r>
-        <w:rPr>
-          <w:rFonts w:eastAsia="Times New Roman" w:cstheme="minorHAnsi"/>
-          <w:lang w:eastAsia="en-GB"/>
-        </w:rPr>
-        <w:t>postmortem</w:t>
-      </w:r>
-      <w:proofErr w:type="spellEnd"/>
-      <w:r>
-        <w:rPr>
-          <w:rFonts w:eastAsia="Times New Roman" w:cstheme="minorHAnsi"/>
-          <w:lang w:eastAsia="en-GB"/>
-        </w:rPr>
-        <w:t xml:space="preserve"> about what you did for your task.</w:t>
-      </w:r>
-    </w:p>
-    <w:p>
-      <w:r>
-        <w:br/>
-        <w:t>Matthew Fisher</w:t>
-      </w:r>
-      <w:r>
-        <w:t>:</w:t>
-      </w:r>
-    </w:p>
-    <w:p>
-      <w:pPr>
-        <w:spacing w:after="0" w:line="240" w:lineRule="auto"/>
-        <w:rPr>
-          <w:rFonts w:eastAsia="Times New Roman" w:cstheme="minorHAnsi"/>
-          <w:lang w:eastAsia="en-GB"/>
-        </w:rPr>
-      </w:pPr>
-      <w:r>
-        <w:rPr>
-          <w:rFonts w:eastAsia="Times New Roman" w:cstheme="minorHAnsi"/>
-          <w:lang w:eastAsia="en-GB"/>
-        </w:rPr>
-        <w:t>As a designer, you must create a user interface for the game to provide an idea of how the game will look.</w:t>
-      </w:r>
-    </w:p>
-    <w:p>
-      <w:pPr>
-        <w:rPr>
-          <w:rFonts w:eastAsia="Times New Roman" w:cstheme="minorHAnsi"/>
-          <w:lang w:eastAsia="en-GB"/>
-        </w:rPr>
-      </w:pPr>
-      <w:r>
-        <w:rPr>
-          <w:rFonts w:eastAsia="Times New Roman" w:cstheme="minorHAnsi"/>
-          <w:lang w:eastAsia="en-GB"/>
-        </w:rPr>
-        <w:t xml:space="preserve">As a designer, write a short </w:t>
-      </w:r>
-      <w:proofErr w:type="spellStart"/>
-      <w:r>
-        <w:rPr>
-          <w:rFonts w:eastAsia="Times New Roman" w:cstheme="minorHAnsi"/>
-          <w:lang w:eastAsia="en-GB"/>
-        </w:rPr>
-        <w:t>postmortem</w:t>
-      </w:r>
-      <w:proofErr w:type="spellEnd"/>
-      <w:r>
-        <w:rPr>
-          <w:rFonts w:eastAsia="Times New Roman" w:cstheme="minorHAnsi"/>
-          <w:lang w:eastAsia="en-GB"/>
-        </w:rPr>
-        <w:t xml:space="preserve"> about what you did for your task.</w:t>
-      </w:r>
-    </w:p>
-    <w:p>
-      <w:pPr>
-        <w:rPr>
-          <w:b/>
-        </w:rPr>
-      </w:pPr>
-      <w:r>
-        <w:t xml:space="preserve">Item </w:t>
-      </w:r>
-      <w:proofErr w:type="gramStart"/>
-      <w:r>
-        <w:t>2:-</w:t>
-      </w:r>
-      <w:proofErr w:type="gramEnd"/>
-      <w:r>
-        <w:t xml:space="preserve">  Overall Aim of the current weeks sprint  (What will the product look like by the end of the sprint. </w:t>
-      </w:r>
-    </w:p>
-    <w:p>
-      <w:r>
-        <w:rPr>
-          <w:b/>
-        </w:rPr>
-        <w:t>Our main mechanic being made and working and our Assets implemented into Unreal Engine 4.</w:t>
-      </w:r>
-    </w:p>
-    <w:p>
-      <w:r>
-        <w:t xml:space="preserve">Tasks for the current </w:t>
-      </w:r>
-      <w:proofErr w:type="gramStart"/>
-      <w:r>
-        <w:t>week:-</w:t>
-      </w:r>
-      <w:proofErr w:type="gramEnd"/>
-    </w:p>
-    <w:p>
-      <w:r>
-        <w:t xml:space="preserve">Andrei </w:t>
-      </w:r>
-      <w:proofErr w:type="spellStart"/>
-      <w:r>
-        <w:t>Dumbravescu</w:t>
-      </w:r>
-      <w:proofErr w:type="spellEnd"/>
-      <w:r>
-        <w:t>:</w:t>
-      </w:r>
-    </w:p>
-    <w:p>
-      <w:r>
-        <w:t>As a designer, create Assets that will be used for our game</w:t>
-      </w:r>
-      <w:r>
-        <w:t>.</w:t>
-      </w:r>
-    </w:p>
-    <w:p>
-      <w:r>
-        <w:t>As a designer, write a short post-mortem about your task.</w:t>
-      </w:r>
-      <w:r>
-        <w:br/>
-      </w:r>
-    </w:p>
-    <w:p>
-      <w:proofErr w:type="spellStart"/>
-      <w:r>
-        <w:lastRenderedPageBreak/>
-        <w:t>Alpeche</w:t>
-      </w:r>
-      <w:proofErr w:type="spellEnd"/>
-      <w:r>
-        <w:t xml:space="preserve"> </w:t>
-      </w:r>
-      <w:proofErr w:type="spellStart"/>
-      <w:r>
-        <w:t>Pancha</w:t>
-      </w:r>
-      <w:proofErr w:type="spellEnd"/>
-      <w:r>
-        <w:t>:</w:t>
-      </w:r>
-    </w:p>
-    <w:p>
-      <w:r>
-        <w:t>As a programmer, create the drag and drop mechanic for our game.</w:t>
-      </w:r>
-    </w:p>
-    <w:p>
-      <w:r>
-        <w:t>As a programmer, write a short post-mortem about your task.</w:t>
-      </w:r>
-    </w:p>
-    <w:p>
-      <w:r>
-        <w:br/>
-        <w:t>Matthew Fisher:</w:t>
-      </w:r>
-    </w:p>
-    <w:p>
-      <w:r>
-        <w:t>As a designer, create Assets that will be used for our game.</w:t>
-      </w:r>
-    </w:p>
-    <w:p>
-      <w:r>
-        <w:t>As a designer, write a short post-mortem about your task.</w:t>
-      </w:r>
-    </w:p>
-    <w:p>
-      <w:r>
-        <w:t>(These tasks to be uploaded and tracked on JIRA)</w:t>
-      </w:r>
-    </w:p>
-    <w:p/>
-    <w:p>
-      <w:r>
-        <w:t xml:space="preserve">Item </w:t>
-      </w:r>
-      <w:proofErr w:type="gramStart"/>
-      <w:r>
-        <w:t>3:-</w:t>
-      </w:r>
-      <w:proofErr w:type="gramEnd"/>
-      <w:r>
-        <w:t xml:space="preserve">  Discuss the Unreal Project with team members.</w:t>
+        <w:pStyle w:val="ListParagraph"/>
+        <w:numPr>
+          <w:ilvl w:val="0"/>
+          <w:numId w:val="2"/>
+        </w:numPr>
+      </w:pPr>
+      <w:r>
+        <w:t>Team members discussed the core mechanic and different ideas to address the removal of the jumping mechanic:</w:t>
+      </w:r>
+    </w:p>
+    <w:p>
+      <w:pPr>
+        <w:pStyle w:val="ListParagraph"/>
+        <w:numPr>
+          <w:ilvl w:val="1"/>
+          <w:numId w:val="2"/>
+        </w:numPr>
+      </w:pPr>
+      <w:r>
+        <w:t>Dragging and dropping pre-determined blocks (rail tracks) in front of the player</w:t>
+      </w:r>
+    </w:p>
+    <w:p>
+      <w:pPr>
+        <w:pStyle w:val="ListParagraph"/>
+        <w:numPr>
+          <w:ilvl w:val="1"/>
+          <w:numId w:val="2"/>
+        </w:numPr>
+      </w:pPr>
+      <w:r>
+        <w:t>Placing blocks in front of the player character using a button press</w:t>
+      </w:r>
+    </w:p>
+    <w:p>
+      <w:pPr>
+        <w:pStyle w:val="ListParagraph"/>
+        <w:numPr>
+          <w:ilvl w:val="1"/>
+          <w:numId w:val="2"/>
+        </w:numPr>
+      </w:pPr>
+      <w:r>
+        <w:t>Quick time event-like mechanic where player has to press the right key to place the correct block</w:t>
       </w:r>
     </w:p>
     <w:p/>
@@ -709,8 +863,123 @@
       </w:rPr>
     </w:lvl>
   </w:abstractNum>
+  <w:abstractNum w:abstractNumId="1" w15:restartNumberingAfterBreak="0">
+    <w:nsid w:val="74855B61"/>
+    <w:multiLevelType w:val="hybridMultilevel"/>
+    <w:tmpl w:val="91E8E138"/>
+    <w:lvl w:ilvl="0" w:tplc="2D6E2CD6">
+      <w:numFmt w:val="bullet"/>
+      <w:lvlText w:val=""/>
+      <w:lvlJc w:val="left"/>
+      <w:pPr>
+        <w:ind w:left="720" w:hanging="360"/>
+      </w:pPr>
+      <w:rPr>
+        <w:rFonts w:ascii="Symbol" w:eastAsiaTheme="minorHAnsi" w:hAnsi="Symbol" w:cstheme="minorBidi" w:hint="default"/>
+      </w:rPr>
+    </w:lvl>
+    <w:lvl w:ilvl="1" w:tplc="08090003">
+      <w:start w:val="1"/>
+      <w:numFmt w:val="bullet"/>
+      <w:lvlText w:val="o"/>
+      <w:lvlJc w:val="left"/>
+      <w:pPr>
+        <w:ind w:left="1440" w:hanging="360"/>
+      </w:pPr>
+      <w:rPr>
+        <w:rFonts w:ascii="Courier New" w:hAnsi="Courier New" w:cs="Courier New" w:hint="default"/>
+      </w:rPr>
+    </w:lvl>
+    <w:lvl w:ilvl="2" w:tplc="08090005" w:tentative="1">
+      <w:start w:val="1"/>
+      <w:numFmt w:val="bullet"/>
+      <w:lvlText w:val=""/>
+      <w:lvlJc w:val="left"/>
+      <w:pPr>
+        <w:ind w:left="2160" w:hanging="360"/>
+      </w:pPr>
+      <w:rPr>
+        <w:rFonts w:ascii="Wingdings" w:hAnsi="Wingdings" w:hint="default"/>
+      </w:rPr>
+    </w:lvl>
+    <w:lvl w:ilvl="3" w:tplc="08090001" w:tentative="1">
+      <w:start w:val="1"/>
+      <w:numFmt w:val="bullet"/>
+      <w:lvlText w:val=""/>
+      <w:lvlJc w:val="left"/>
+      <w:pPr>
+        <w:ind w:left="2880" w:hanging="360"/>
+      </w:pPr>
+      <w:rPr>
+        <w:rFonts w:ascii="Symbol" w:hAnsi="Symbol" w:hint="default"/>
+      </w:rPr>
+    </w:lvl>
+    <w:lvl w:ilvl="4" w:tplc="08090003" w:tentative="1">
+      <w:start w:val="1"/>
+      <w:numFmt w:val="bullet"/>
+      <w:lvlText w:val="o"/>
+      <w:lvlJc w:val="left"/>
+      <w:pPr>
+        <w:ind w:left="3600" w:hanging="360"/>
+      </w:pPr>
+      <w:rPr>
+        <w:rFonts w:ascii="Courier New" w:hAnsi="Courier New" w:cs="Courier New" w:hint="default"/>
+      </w:rPr>
+    </w:lvl>
+    <w:lvl w:ilvl="5" w:tplc="08090005" w:tentative="1">
+      <w:start w:val="1"/>
+      <w:numFmt w:val="bullet"/>
+      <w:lvlText w:val=""/>
+      <w:lvlJc w:val="left"/>
+      <w:pPr>
+        <w:ind w:left="4320" w:hanging="360"/>
+      </w:pPr>
+      <w:rPr>
+        <w:rFonts w:ascii="Wingdings" w:hAnsi="Wingdings" w:hint="default"/>
+      </w:rPr>
+    </w:lvl>
+    <w:lvl w:ilvl="6" w:tplc="08090001" w:tentative="1">
+      <w:start w:val="1"/>
+      <w:numFmt w:val="bullet"/>
+      <w:lvlText w:val=""/>
+      <w:lvlJc w:val="left"/>
+      <w:pPr>
+        <w:ind w:left="5040" w:hanging="360"/>
+      </w:pPr>
+      <w:rPr>
+        <w:rFonts w:ascii="Symbol" w:hAnsi="Symbol" w:hint="default"/>
+      </w:rPr>
+    </w:lvl>
+    <w:lvl w:ilvl="7" w:tplc="08090003" w:tentative="1">
+      <w:start w:val="1"/>
+      <w:numFmt w:val="bullet"/>
+      <w:lvlText w:val="o"/>
+      <w:lvlJc w:val="left"/>
+      <w:pPr>
+        <w:ind w:left="5760" w:hanging="360"/>
+      </w:pPr>
+      <w:rPr>
+        <w:rFonts w:ascii="Courier New" w:hAnsi="Courier New" w:cs="Courier New" w:hint="default"/>
+      </w:rPr>
+    </w:lvl>
+    <w:lvl w:ilvl="8" w:tplc="08090005" w:tentative="1">
+      <w:start w:val="1"/>
+      <w:numFmt w:val="bullet"/>
+      <w:lvlText w:val=""/>
+      <w:lvlJc w:val="left"/>
+      <w:pPr>
+        <w:ind w:left="6480" w:hanging="360"/>
+      </w:pPr>
+      <w:rPr>
+        <w:rFonts w:ascii="Wingdings" w:hAnsi="Wingdings" w:hint="default"/>
+      </w:rPr>
+    </w:lvl>
+  </w:abstractNum>
   <w:num w:numId="1">
     <w:abstractNumId w:val="0"/>
+  </w:num>
+  <w:num w:numId="2">
+    <w:abstractNumId w:val="1"/>
   </w:num>
 </w:numbering>
 </file>

</xml_diff>